<commit_message>
Update Unit Plan Worldbuilding People and Stories.docx
</commit_message>
<xml_diff>
--- a/Files/Unit Plan Worldbuilding People and Stories.docx
+++ b/Files/Unit Plan Worldbuilding People and Stories.docx
@@ -89,6 +89,8 @@
           </w:p>
           <w:p/>
           <w:p/>
+          <w:p/>
+          <w:p/>
         </w:tc>
         <w:tc>
           <w:tcPr>
@@ -100,7 +102,7 @@
             </w:r>
             <w:r>
               <w:rPr>
-                <w:u w:val="single" w:color="00B050"/>
+                <w:u w:val="thick" w:color="00B050"/>
               </w:rPr>
               <w:t>Possum skin cloaks</w:t>
             </w:r>
@@ -169,6 +171,19 @@
               <w:t>VC2AVA10C01</w:t>
             </w:r>
           </w:p>
+          <w:p/>
+          <w:p/>
+          <w:p/>
+          <w:p>
+            <w:r>
+              <w:t>VC2CI10C01</w:t>
+            </w:r>
+          </w:p>
+          <w:p>
+            <w:r>
+              <w:t>VC2CI10D01</w:t>
+            </w:r>
+          </w:p>
         </w:tc>
         <w:tc>
           <w:tcPr>
@@ -178,6 +193,14 @@
             <w:r>
               <w:t>Tribes</w:t>
             </w:r>
+            <w:r>
+              <w:t>. What forms a group identity?</w:t>
+            </w:r>
+          </w:p>
+          <w:p>
+            <w:r>
+              <w:t>How are patterns and symbols storytellers?</w:t>
+            </w:r>
           </w:p>
         </w:tc>
         <w:tc>
@@ -186,7 +209,13 @@
           </w:tcPr>
           <w:p>
             <w:r>
-              <w:t xml:space="preserve">Take your character. What groups do are they apart of? What groups of people do they interact with? </w:t>
+              <w:t xml:space="preserve">Take your character. </w:t>
+            </w:r>
+            <w:r>
+              <w:t>Imagine what</w:t>
+            </w:r>
+            <w:r>
+              <w:t xml:space="preserve"> groups do are they apart of? What groups of people do they interact with? </w:t>
             </w:r>
           </w:p>
           <w:p>
@@ -219,6 +248,22 @@
           <w:tcPr>
             <w:tcW w:w="1701" w:type="dxa"/>
           </w:tcPr>
+          <w:p>
+            <w:r>
+              <w:t>VC2AVA10E01</w:t>
+            </w:r>
+          </w:p>
+          <w:p>
+            <w:r>
+              <w:t>VC2AVA10E02</w:t>
+            </w:r>
+          </w:p>
+          <w:p>
+            <w:r>
+              <w:t>VC2AVA10D02</w:t>
+            </w:r>
+          </w:p>
+          <w:p/>
           <w:p/>
         </w:tc>
         <w:tc>
@@ -242,7 +287,7 @@
             </w:r>
             <w:r>
               <w:rPr>
-                <w:u w:val="single" w:color="00B050"/>
+                <w:u w:val="thick" w:color="00B050"/>
               </w:rPr>
               <w:t>Campfire</w:t>
             </w:r>
@@ -312,7 +357,16 @@
           <w:tcPr>
             <w:tcW w:w="1701" w:type="dxa"/>
           </w:tcPr>
-          <w:p/>
+          <w:p>
+            <w:r>
+              <w:t>VC2AVA10D01</w:t>
+            </w:r>
+          </w:p>
+          <w:p>
+            <w:r>
+              <w:t>VC2AVA10D02</w:t>
+            </w:r>
+          </w:p>
         </w:tc>
         <w:tc>
           <w:tcPr>
@@ -321,6 +375,24 @@
           <w:p>
             <w:r>
               <w:t>Artefacts of places</w:t>
+            </w:r>
+          </w:p>
+          <w:p/>
+          <w:p>
+            <w:r>
+              <w:t>Physical and sensory play.</w:t>
+            </w:r>
+          </w:p>
+          <w:p/>
+          <w:p>
+            <w:r>
+              <w:t>Prototyping and sharing ideas through materials.</w:t>
+            </w:r>
+          </w:p>
+          <w:p/>
+          <w:p>
+            <w:r>
+              <w:t>Storytelling through objects and conversation.</w:t>
             </w:r>
           </w:p>
         </w:tc>
@@ -372,7 +444,16 @@
           <w:tcPr>
             <w:tcW w:w="1701" w:type="dxa"/>
           </w:tcPr>
-          <w:p/>
+          <w:p>
+            <w:r>
+              <w:t>VC2AVA10C01</w:t>
+            </w:r>
+          </w:p>
+          <w:p>
+            <w:r>
+              <w:t>VC2AVA10C02</w:t>
+            </w:r>
+          </w:p>
         </w:tc>
         <w:tc>
           <w:tcPr>
@@ -385,6 +466,8 @@
             <w:r>
               <w:t xml:space="preserve"> </w:t>
             </w:r>
+          </w:p>
+          <w:p>
             <w:r>
               <w:t xml:space="preserve">People being paid to make art vs people making art as a trade or way of living (fine arts, crafts and trades. Art in utility). </w:t>
             </w:r>
@@ -395,7 +478,7 @@
             </w:r>
             <w:r>
               <w:rPr>
-                <w:u w:val="single" w:color="00B050"/>
+                <w:u w:val="thick" w:color="00B050"/>
               </w:rPr>
               <w:t>Bark paintings</w:t>
             </w:r>

</xml_diff>